<commit_message>
Changed and cached Changed usiung amend
</commit_message>
<xml_diff>
--- a/firstWord.docx
+++ b/firstWord.docx
@@ -24,6 +24,25 @@
           <w:szCs w:val="24"/>
         </w:rPr>
         <w:t>I have changed this first time commit 2</w:t>
+      </w:r>
+    </w:p>
+    <w:p>
+      <w:pPr>
+        <w:rPr>
+          <w:b/>
+          <w:bCs/>
+          <w:sz w:val="24"/>
+          <w:szCs w:val="24"/>
+        </w:rPr>
+      </w:pPr>
+      <w:r>
+        <w:rPr>
+          <w:b/>
+          <w:bCs/>
+          <w:sz w:val="24"/>
+          <w:szCs w:val="24"/>
+        </w:rPr>
+        <w:t>Added something new.</w:t>
       </w:r>
     </w:p>
     <w:sectPr>

</xml_diff>